<commit_message>
Updated involvements, MQP, GPA, classes, and projects
</commit_message>
<xml_diff>
--- a/Resume.docx
+++ b/Resume.docx
@@ -67,13 +67,8 @@
         <w:pStyle w:val="ContactInfo"/>
       </w:pPr>
       <w:r>
-        <w:t>linkedin.com/in/</w:t>
-      </w:r>
-      <w:proofErr w:type="spellStart"/>
-      <w:r>
-        <w:t>matthew-robert-cloutier</w:t>
-      </w:r>
-      <w:proofErr w:type="spellEnd"/>
+        <w:t>linkedin.com/in/matthew-robert-cloutier</w:t>
+      </w:r>
     </w:p>
     <w:p>
       <w:pPr>
@@ -229,7 +224,35 @@
           <w:sz w:val="24"/>
           <w:szCs w:val="24"/>
         </w:rPr>
-        <w:t xml:space="preserve"> Advanced Digital Circuit Design, Embedded Computing, Real-Time Embedded Systems, Engineering with Sensors, Circuits, and Systems, Microelectronics One, Systems Programming</w:t>
+        <w:t xml:space="preserve"> Embedded Systems, Microelectronics, </w:t>
+      </w:r>
+      <w:r>
+        <w:rPr>
+          <w:sz w:val="24"/>
+          <w:szCs w:val="24"/>
+        </w:rPr>
+        <w:t xml:space="preserve">Computer Architecture, Digital Signal Processing, </w:t>
+      </w:r>
+      <w:r>
+        <w:rPr>
+          <w:sz w:val="24"/>
+          <w:szCs w:val="24"/>
+        </w:rPr>
+        <w:t>Systems Programming</w:t>
+      </w:r>
+      <w:r>
+        <w:rPr>
+          <w:sz w:val="24"/>
+          <w:szCs w:val="24"/>
+        </w:rPr>
+        <w:t>, Computer Networks</w:t>
+      </w:r>
+      <w:r>
+        <w:rPr>
+          <w:sz w:val="24"/>
+          <w:szCs w:val="24"/>
+        </w:rPr>
+        <w:t>, Mobile &amp; Ubiquitous Computing</w:t>
       </w:r>
     </w:p>
     <w:p>
@@ -270,7 +293,7 @@
           <w:sz w:val="24"/>
           <w:szCs w:val="24"/>
         </w:rPr>
-        <w:t>70</w:t>
+        <w:t>68</w:t>
       </w:r>
       <w:r>
         <w:rPr>
@@ -338,13 +361,6 @@
           <w:sz w:val="24"/>
           <w:szCs w:val="24"/>
         </w:rPr>
-        <w:t xml:space="preserve">WPI </w:t>
-      </w:r>
-      <w:r>
-        <w:rPr>
-          <w:sz w:val="24"/>
-          <w:szCs w:val="24"/>
-        </w:rPr>
         <w:t>Cycling Club</w:t>
       </w:r>
       <w:r>
@@ -426,6 +442,26 @@
     </w:p>
     <w:p>
       <w:pPr>
+        <w:pStyle w:val="ListParagraph"/>
+        <w:numPr>
+          <w:ilvl w:val="1"/>
+          <w:numId w:val="1"/>
+        </w:numPr>
+        <w:rPr>
+          <w:sz w:val="24"/>
+          <w:szCs w:val="24"/>
+        </w:rPr>
+      </w:pPr>
+      <w:r>
+        <w:rPr>
+          <w:sz w:val="24"/>
+          <w:szCs w:val="24"/>
+        </w:rPr>
+        <w:t>Alpha Phi Omega</w:t>
+      </w:r>
+    </w:p>
+    <w:p>
+      <w:pPr>
         <w:rPr>
           <w:b/>
           <w:bCs/>
@@ -446,52 +482,82 @@
     <w:p>
       <w:pPr>
         <w:pStyle w:val="NoSpacing"/>
-      </w:pPr>
-      <w:proofErr w:type="spellStart"/>
+        <w:rPr>
+          <w:sz w:val="24"/>
+          <w:szCs w:val="24"/>
+        </w:rPr>
+      </w:pPr>
       <w:r>
         <w:rPr>
           <w:i/>
           <w:iCs/>
-        </w:rPr>
-        <w:t>SignalFire</w:t>
-      </w:r>
-      <w:proofErr w:type="spellEnd"/>
-      <w:r>
-        <w:rPr>
-          <w:i/>
-          <w:iCs/>
-        </w:rPr>
-        <w:t xml:space="preserve"> Wireless Telemetry – Engineering Intern</w:t>
-      </w:r>
-      <w:r>
+          <w:sz w:val="24"/>
+          <w:szCs w:val="24"/>
+        </w:rPr>
+        <w:t>SignalFire Wireless Telemetry – Engineering Intern</w:t>
+      </w:r>
+      <w:r>
+        <w:rPr>
+          <w:sz w:val="24"/>
+          <w:szCs w:val="24"/>
+        </w:rPr>
         <w:t xml:space="preserve"> </w:t>
       </w:r>
       <w:r>
+        <w:rPr>
+          <w:sz w:val="24"/>
+          <w:szCs w:val="24"/>
+        </w:rPr>
         <w:tab/>
       </w:r>
       <w:r>
+        <w:rPr>
+          <w:sz w:val="24"/>
+          <w:szCs w:val="24"/>
+        </w:rPr>
         <w:tab/>
       </w:r>
       <w:r>
+        <w:rPr>
+          <w:sz w:val="24"/>
+          <w:szCs w:val="24"/>
+        </w:rPr>
         <w:tab/>
       </w:r>
       <w:r>
+        <w:rPr>
+          <w:sz w:val="24"/>
+          <w:szCs w:val="24"/>
+        </w:rPr>
         <w:tab/>
       </w:r>
       <w:r>
+        <w:rPr>
+          <w:sz w:val="24"/>
+          <w:szCs w:val="24"/>
+        </w:rPr>
         <w:tab/>
       </w:r>
       <w:r>
+        <w:rPr>
+          <w:sz w:val="24"/>
+          <w:szCs w:val="24"/>
+        </w:rPr>
         <w:t xml:space="preserve">        </w:t>
       </w:r>
       <w:r>
-        <w:t xml:space="preserve">     </w:t>
-      </w:r>
-      <w:r>
+        <w:rPr>
+          <w:sz w:val="24"/>
+          <w:szCs w:val="24"/>
+        </w:rPr>
         <w:t>May 2023 – August 202</w:t>
       </w:r>
       <w:r>
-        <w:t>4</w:t>
+        <w:rPr>
+          <w:sz w:val="24"/>
+          <w:szCs w:val="24"/>
+        </w:rPr>
+        <w:t>5</w:t>
       </w:r>
     </w:p>
     <w:p>
@@ -1000,7 +1066,21 @@
           <w:sz w:val="24"/>
           <w:szCs w:val="24"/>
         </w:rPr>
-        <w:t>Worked with a team of three other students and conducted a total of 35 interviews with survivors of the regime.</w:t>
+        <w:t xml:space="preserve">Worked with a team of three other students </w:t>
+      </w:r>
+      <w:r>
+        <w:rPr>
+          <w:sz w:val="24"/>
+          <w:szCs w:val="24"/>
+        </w:rPr>
+        <w:t>to conduct</w:t>
+      </w:r>
+      <w:r>
+        <w:rPr>
+          <w:sz w:val="24"/>
+          <w:szCs w:val="24"/>
+        </w:rPr>
+        <w:t xml:space="preserve"> 35 interviews with survivors of the regime.</w:t>
       </w:r>
     </w:p>
     <w:p>
@@ -1027,24 +1107,224 @@
           <w:sz w:val="24"/>
           <w:szCs w:val="24"/>
         </w:rPr>
-        <w:t xml:space="preserve">on the </w:t>
-      </w:r>
-      <w:r>
-        <w:rPr>
-          <w:sz w:val="24"/>
-          <w:szCs w:val="24"/>
-        </w:rPr>
-        <w:t>communis</w:t>
-      </w:r>
-      <w:r>
-        <w:rPr>
-          <w:sz w:val="24"/>
-          <w:szCs w:val="24"/>
-        </w:rPr>
-        <w:t>t regime</w:t>
-      </w:r>
-      <w:r>
-        <w:rPr>
+        <w:t xml:space="preserve">on </w:t>
+      </w:r>
+      <w:r>
+        <w:rPr>
+          <w:sz w:val="24"/>
+          <w:szCs w:val="24"/>
+        </w:rPr>
+        <w:t>the history of the regime</w:t>
+      </w:r>
+      <w:r>
+        <w:rPr>
+          <w:sz w:val="24"/>
+          <w:szCs w:val="24"/>
+        </w:rPr>
+        <w:t>.</w:t>
+      </w:r>
+    </w:p>
+    <w:p>
+      <w:pPr>
+        <w:pStyle w:val="NoSpacing"/>
+        <w:rPr>
+          <w:i/>
+          <w:iCs/>
+          <w:sz w:val="24"/>
+          <w:szCs w:val="24"/>
+        </w:rPr>
+      </w:pPr>
+      <w:r>
+        <w:rPr>
+          <w:i/>
+          <w:iCs/>
+          <w:sz w:val="24"/>
+          <w:szCs w:val="24"/>
+        </w:rPr>
+        <w:t>Developing</w:t>
+      </w:r>
+      <w:r>
+        <w:rPr>
+          <w:i/>
+          <w:iCs/>
+          <w:sz w:val="24"/>
+          <w:szCs w:val="24"/>
+        </w:rPr>
+        <w:t xml:space="preserve"> an Intrusion Detection System for Cybersecurity (Ongoing)</w:t>
+      </w:r>
+    </w:p>
+    <w:p>
+      <w:pPr>
+        <w:pStyle w:val="NoSpacing"/>
+        <w:numPr>
+          <w:ilvl w:val="0"/>
+          <w:numId w:val="6"/>
+        </w:numPr>
+        <w:rPr>
+          <w:color w:val="595959" w:themeColor="text1" w:themeTint="A6"/>
+          <w:sz w:val="24"/>
+          <w:szCs w:val="24"/>
+        </w:rPr>
+      </w:pPr>
+      <w:r>
+        <w:rPr>
+          <w:color w:val="595959" w:themeColor="text1" w:themeTint="A6"/>
+          <w:sz w:val="24"/>
+          <w:szCs w:val="24"/>
+        </w:rPr>
+        <w:t>Collaborated</w:t>
+      </w:r>
+      <w:r>
+        <w:rPr>
+          <w:color w:val="595959" w:themeColor="text1" w:themeTint="A6"/>
+          <w:sz w:val="24"/>
+          <w:szCs w:val="24"/>
+        </w:rPr>
+        <w:t xml:space="preserve"> with a team of three students</w:t>
+      </w:r>
+      <w:r>
+        <w:rPr>
+          <w:color w:val="595959" w:themeColor="text1" w:themeTint="A6"/>
+          <w:sz w:val="24"/>
+          <w:szCs w:val="24"/>
+        </w:rPr>
+        <w:t xml:space="preserve">, </w:t>
+      </w:r>
+      <w:r>
+        <w:rPr>
+          <w:color w:val="595959" w:themeColor="text1" w:themeTint="A6"/>
+          <w:sz w:val="24"/>
+          <w:szCs w:val="24"/>
+        </w:rPr>
+        <w:t>a PhD student advisor</w:t>
+      </w:r>
+      <w:r>
+        <w:rPr>
+          <w:color w:val="595959" w:themeColor="text1" w:themeTint="A6"/>
+          <w:sz w:val="24"/>
+          <w:szCs w:val="24"/>
+        </w:rPr>
+        <w:t>,</w:t>
+      </w:r>
+      <w:r>
+        <w:rPr>
+          <w:color w:val="595959" w:themeColor="text1" w:themeTint="A6"/>
+          <w:sz w:val="24"/>
+          <w:szCs w:val="24"/>
+        </w:rPr>
+        <w:t xml:space="preserve"> and a </w:t>
+      </w:r>
+      <w:r>
+        <w:rPr>
+          <w:color w:val="595959" w:themeColor="text1" w:themeTint="A6"/>
+          <w:sz w:val="24"/>
+          <w:szCs w:val="24"/>
+        </w:rPr>
+        <w:t xml:space="preserve">faculty advisor on developing </w:t>
+      </w:r>
+      <w:r>
+        <w:rPr>
+          <w:color w:val="595959" w:themeColor="text1" w:themeTint="A6"/>
+          <w:sz w:val="24"/>
+          <w:szCs w:val="24"/>
+        </w:rPr>
+        <w:t>an</w:t>
+      </w:r>
+      <w:r>
+        <w:rPr>
+          <w:color w:val="595959" w:themeColor="text1" w:themeTint="A6"/>
+          <w:sz w:val="24"/>
+          <w:szCs w:val="24"/>
+        </w:rPr>
+        <w:t xml:space="preserve"> intrusion detection system based on pyIDS.</w:t>
+      </w:r>
+    </w:p>
+    <w:p>
+      <w:pPr>
+        <w:pStyle w:val="NoSpacing"/>
+        <w:numPr>
+          <w:ilvl w:val="0"/>
+          <w:numId w:val="6"/>
+        </w:numPr>
+        <w:rPr>
+          <w:color w:val="595959" w:themeColor="text1" w:themeTint="A6"/>
+          <w:sz w:val="24"/>
+          <w:szCs w:val="24"/>
+        </w:rPr>
+      </w:pPr>
+      <w:r>
+        <w:rPr>
+          <w:color w:val="595959" w:themeColor="text1" w:themeTint="A6"/>
+          <w:sz w:val="24"/>
+          <w:szCs w:val="24"/>
+        </w:rPr>
+        <w:t xml:space="preserve">Manage and preprocess large cybersecurity datasets, </w:t>
+      </w:r>
+      <w:r>
+        <w:rPr>
+          <w:color w:val="595959" w:themeColor="text1" w:themeTint="A6"/>
+          <w:sz w:val="24"/>
+          <w:szCs w:val="24"/>
+        </w:rPr>
+        <w:t>including</w:t>
+      </w:r>
+      <w:r>
+        <w:rPr>
+          <w:color w:val="595959" w:themeColor="text1" w:themeTint="A6"/>
+          <w:sz w:val="24"/>
+          <w:szCs w:val="24"/>
+        </w:rPr>
+        <w:t xml:space="preserve"> BETH and UNR-IDD.</w:t>
+      </w:r>
+    </w:p>
+    <w:p>
+      <w:pPr>
+        <w:pStyle w:val="NoSpacing"/>
+        <w:numPr>
+          <w:ilvl w:val="0"/>
+          <w:numId w:val="6"/>
+        </w:numPr>
+        <w:rPr>
+          <w:color w:val="595959" w:themeColor="text1" w:themeTint="A6"/>
+          <w:sz w:val="24"/>
+          <w:szCs w:val="24"/>
+        </w:rPr>
+      </w:pPr>
+      <w:r>
+        <w:rPr>
+          <w:color w:val="595959" w:themeColor="text1" w:themeTint="A6"/>
+          <w:sz w:val="24"/>
+          <w:szCs w:val="24"/>
+        </w:rPr>
+        <w:t>Evaluate and analyze</w:t>
+      </w:r>
+      <w:r>
+        <w:rPr>
+          <w:color w:val="595959" w:themeColor="text1" w:themeTint="A6"/>
+          <w:sz w:val="24"/>
+          <w:szCs w:val="24"/>
+        </w:rPr>
+        <w:t xml:space="preserve"> model performance to further improve </w:t>
+      </w:r>
+      <w:r>
+        <w:rPr>
+          <w:color w:val="595959" w:themeColor="text1" w:themeTint="A6"/>
+          <w:sz w:val="24"/>
+          <w:szCs w:val="24"/>
+        </w:rPr>
+        <w:t>accuracy</w:t>
+      </w:r>
+      <w:r>
+        <w:rPr>
+          <w:color w:val="595959" w:themeColor="text1" w:themeTint="A6"/>
+          <w:sz w:val="24"/>
+          <w:szCs w:val="24"/>
+        </w:rPr>
+        <w:t xml:space="preserve"> and robustness</w:t>
+      </w:r>
+      <w:r>
+        <w:rPr>
+          <w:color w:val="595959" w:themeColor="text1" w:themeTint="A6"/>
           <w:sz w:val="24"/>
           <w:szCs w:val="24"/>
         </w:rPr>
@@ -1192,6 +1472,8 @@
         <w:rPr>
           <w:i/>
           <w:iCs/>
+          <w:sz w:val="24"/>
+          <w:szCs w:val="24"/>
         </w:rPr>
       </w:pPr>
       <w:r>
@@ -1201,81 +1483,7 @@
           <w:sz w:val="24"/>
           <w:szCs w:val="24"/>
         </w:rPr>
-        <w:t>Developing Explainable AI for Security of Embedded Devices</w:t>
-      </w:r>
-    </w:p>
-    <w:p>
-      <w:pPr>
-        <w:pStyle w:val="NoSpacing"/>
-        <w:numPr>
-          <w:ilvl w:val="0"/>
-          <w:numId w:val="5"/>
-        </w:numPr>
-      </w:pPr>
-      <w:r>
-        <w:rPr>
-          <w:color w:val="595959" w:themeColor="text1" w:themeTint="A6"/>
-        </w:rPr>
-        <w:t>Currently researching previous initiatives using explainable AI for cybersecurity along with three other students.</w:t>
-      </w:r>
-    </w:p>
-    <w:p>
-      <w:pPr>
-        <w:pStyle w:val="NoSpacing"/>
-        <w:numPr>
-          <w:ilvl w:val="0"/>
-          <w:numId w:val="5"/>
-        </w:numPr>
-      </w:pPr>
-      <w:r>
-        <w:rPr>
-          <w:color w:val="595959" w:themeColor="text1" w:themeTint="A6"/>
-        </w:rPr>
-        <w:t xml:space="preserve">The module will utilize explainable AI to screen incoming data to ensure </w:t>
-      </w:r>
-      <w:r>
-        <w:rPr>
-          <w:color w:val="595959" w:themeColor="text1" w:themeTint="A6"/>
-        </w:rPr>
-        <w:t>its</w:t>
-      </w:r>
-      <w:r>
-        <w:rPr>
-          <w:color w:val="595959" w:themeColor="text1" w:themeTint="A6"/>
-        </w:rPr>
-        <w:t xml:space="preserve"> </w:t>
-      </w:r>
-      <w:r>
-        <w:rPr>
-          <w:color w:val="595959" w:themeColor="text1" w:themeTint="A6"/>
-        </w:rPr>
-        <w:t>safety</w:t>
-      </w:r>
-      <w:r>
-        <w:rPr>
-          <w:color w:val="595959" w:themeColor="text1" w:themeTint="A6"/>
-        </w:rPr>
-        <w:t>.</w:t>
-      </w:r>
-    </w:p>
-    <w:p>
-      <w:pPr>
-        <w:pStyle w:val="NoSpacing"/>
-        <w:rPr>
-          <w:i/>
-          <w:iCs/>
-          <w:sz w:val="24"/>
-          <w:szCs w:val="24"/>
-        </w:rPr>
-      </w:pPr>
-      <w:r>
-        <w:rPr>
-          <w:i/>
-          <w:iCs/>
-          <w:sz w:val="24"/>
-          <w:szCs w:val="24"/>
-        </w:rPr>
-        <w:t>FPGA Calculator</w:t>
+        <w:t>Multi-Cycle Processor</w:t>
       </w:r>
     </w:p>
     <w:p>
@@ -1295,79 +1503,35 @@
           <w:sz w:val="24"/>
           <w:szCs w:val="24"/>
         </w:rPr>
-        <w:t xml:space="preserve">Designed and </w:t>
-      </w:r>
-      <w:r>
-        <w:rPr>
-          <w:sz w:val="24"/>
-          <w:szCs w:val="24"/>
-        </w:rPr>
-        <w:t>implemented</w:t>
-      </w:r>
-      <w:r>
-        <w:rPr>
-          <w:sz w:val="24"/>
-          <w:szCs w:val="24"/>
-        </w:rPr>
-        <w:t xml:space="preserve"> a calculator using an FPGA board and Verilog.</w:t>
-      </w:r>
-    </w:p>
-    <w:p>
-      <w:pPr>
-        <w:pStyle w:val="NoSpacing"/>
-        <w:rPr>
-          <w:i/>
-          <w:iCs/>
-        </w:rPr>
-      </w:pPr>
-      <w:r>
-        <w:rPr>
-          <w:i/>
-          <w:iCs/>
-          <w:sz w:val="24"/>
-          <w:szCs w:val="24"/>
-        </w:rPr>
-        <w:t>Embedded Oscilloscope</w:t>
-      </w:r>
-    </w:p>
-    <w:p>
-      <w:pPr>
-        <w:pStyle w:val="ListParagraph"/>
-        <w:numPr>
-          <w:ilvl w:val="0"/>
-          <w:numId w:val="4"/>
-        </w:numPr>
-        <w:rPr>
-          <w:sz w:val="24"/>
-          <w:szCs w:val="24"/>
-        </w:rPr>
-      </w:pPr>
-      <w:r>
-        <w:rPr>
-          <w:sz w:val="24"/>
-          <w:szCs w:val="24"/>
-        </w:rPr>
-        <w:t>Developed an oscilloscope utilizing TI-RTOS to visualize signals.</w:t>
-      </w:r>
-    </w:p>
-    <w:p>
-      <w:pPr>
-        <w:pStyle w:val="ListParagraph"/>
-        <w:numPr>
-          <w:ilvl w:val="0"/>
-          <w:numId w:val="4"/>
-        </w:numPr>
-        <w:rPr>
-          <w:sz w:val="24"/>
-          <w:szCs w:val="24"/>
-        </w:rPr>
-      </w:pPr>
-      <w:r>
-        <w:rPr>
-          <w:sz w:val="24"/>
-          <w:szCs w:val="24"/>
-        </w:rPr>
-        <w:t>Utilized various RTOS features such as timers, semaphores, threads, and interrupts.</w:t>
+        <w:t xml:space="preserve">Designed and implemented a multi-cycle processor, which </w:t>
+      </w:r>
+      <w:r>
+        <w:rPr>
+          <w:sz w:val="24"/>
+          <w:szCs w:val="24"/>
+        </w:rPr>
+        <w:t>could execute</w:t>
+      </w:r>
+      <w:r>
+        <w:rPr>
+          <w:sz w:val="24"/>
+          <w:szCs w:val="24"/>
+        </w:rPr>
+        <w:t xml:space="preserve"> basic assembly instruction</w:t>
+      </w:r>
+      <w:r>
+        <w:rPr>
+          <w:sz w:val="24"/>
+          <w:szCs w:val="24"/>
+        </w:rPr>
+        <w:t>s</w:t>
+      </w:r>
+      <w:r>
+        <w:rPr>
+          <w:sz w:val="24"/>
+          <w:szCs w:val="24"/>
+        </w:rPr>
+        <w:t>.</w:t>
       </w:r>
     </w:p>
     <w:p>
@@ -1428,6 +1592,13 @@
           <w:sz w:val="24"/>
           <w:szCs w:val="24"/>
         </w:rPr>
+        <w:t xml:space="preserve">Microsoft Visual Studio          </w:t>
+      </w:r>
+      <w:r>
+        <w:rPr>
+          <w:sz w:val="24"/>
+          <w:szCs w:val="24"/>
+        </w:rPr>
         <w:tab/>
       </w:r>
       <w:r>
@@ -1435,7 +1606,7 @@
           <w:sz w:val="24"/>
           <w:szCs w:val="24"/>
         </w:rPr>
-        <w:t xml:space="preserve">Microsoft Visual Studio          </w:t>
+        <w:t>Embedded Devices</w:t>
       </w:r>
       <w:r>
         <w:rPr>
@@ -1450,13 +1621,7 @@
           <w:szCs w:val="24"/>
         </w:rPr>
         <w:tab/>
-      </w:r>
-      <w:r>
-        <w:rPr>
-          <w:sz w:val="24"/>
-          <w:szCs w:val="24"/>
-        </w:rPr>
-        <w:t>Embedded Devices</w:t>
+        <w:t>Kotlin</w:t>
       </w:r>
     </w:p>
     <w:p>
@@ -1493,6 +1658,20 @@
           <w:sz w:val="24"/>
           <w:szCs w:val="24"/>
         </w:rPr>
+        <w:t xml:space="preserve">C / </w:t>
+      </w:r>
+      <w:r>
+        <w:rPr>
+          <w:sz w:val="24"/>
+          <w:szCs w:val="24"/>
+        </w:rPr>
+        <w:t>C#</w:t>
+      </w:r>
+      <w:r>
+        <w:rPr>
+          <w:sz w:val="24"/>
+          <w:szCs w:val="24"/>
+        </w:rPr>
         <w:tab/>
       </w:r>
       <w:r>
@@ -1500,20 +1679,6 @@
           <w:sz w:val="24"/>
           <w:szCs w:val="24"/>
         </w:rPr>
-        <w:t xml:space="preserve">C / </w:t>
-      </w:r>
-      <w:r>
-        <w:rPr>
-          <w:sz w:val="24"/>
-          <w:szCs w:val="24"/>
-        </w:rPr>
-        <w:t>C#</w:t>
-      </w:r>
-      <w:r>
-        <w:rPr>
-          <w:sz w:val="24"/>
-          <w:szCs w:val="24"/>
-        </w:rPr>
         <w:tab/>
       </w:r>
       <w:r>
@@ -1528,6 +1693,13 @@
           <w:sz w:val="24"/>
           <w:szCs w:val="24"/>
         </w:rPr>
+        <w:t xml:space="preserve">     </w:t>
+      </w:r>
+      <w:r>
+        <w:rPr>
+          <w:sz w:val="24"/>
+          <w:szCs w:val="24"/>
+        </w:rPr>
         <w:tab/>
       </w:r>
       <w:r>
@@ -1535,7 +1707,7 @@
           <w:sz w:val="24"/>
           <w:szCs w:val="24"/>
         </w:rPr>
-        <w:t xml:space="preserve">     </w:t>
+        <w:t>Revision Control</w:t>
       </w:r>
       <w:r>
         <w:rPr>
@@ -1556,7 +1728,7 @@
           <w:sz w:val="24"/>
           <w:szCs w:val="24"/>
         </w:rPr>
-        <w:t>Revision Control</w:t>
+        <w:t>Hardware Design</w:t>
       </w:r>
     </w:p>
     <w:sectPr>
@@ -2090,6 +2262,119 @@
     </w:lvl>
   </w:abstractNum>
   <w:abstractNum w:abstractNumId="4" w15:restartNumberingAfterBreak="0">
+    <w:nsid w:val="65F001E0"/>
+    <w:multiLevelType w:val="hybridMultilevel"/>
+    <w:tmpl w:val="2B3C1E08"/>
+    <w:lvl w:ilvl="0" w:tplc="04090001">
+      <w:start w:val="1"/>
+      <w:numFmt w:val="bullet"/>
+      <w:lvlText w:val=""/>
+      <w:lvlJc w:val="left"/>
+      <w:pPr>
+        <w:ind w:left="720" w:hanging="360"/>
+      </w:pPr>
+      <w:rPr>
+        <w:rFonts w:ascii="Symbol" w:hAnsi="Symbol" w:hint="default"/>
+      </w:rPr>
+    </w:lvl>
+    <w:lvl w:ilvl="1" w:tplc="04090003" w:tentative="1">
+      <w:start w:val="1"/>
+      <w:numFmt w:val="bullet"/>
+      <w:lvlText w:val="o"/>
+      <w:lvlJc w:val="left"/>
+      <w:pPr>
+        <w:ind w:left="1440" w:hanging="360"/>
+      </w:pPr>
+      <w:rPr>
+        <w:rFonts w:ascii="Courier New" w:hAnsi="Courier New" w:cs="Courier New" w:hint="default"/>
+      </w:rPr>
+    </w:lvl>
+    <w:lvl w:ilvl="2" w:tplc="04090005" w:tentative="1">
+      <w:start w:val="1"/>
+      <w:numFmt w:val="bullet"/>
+      <w:lvlText w:val=""/>
+      <w:lvlJc w:val="left"/>
+      <w:pPr>
+        <w:ind w:left="2160" w:hanging="360"/>
+      </w:pPr>
+      <w:rPr>
+        <w:rFonts w:ascii="Wingdings" w:hAnsi="Wingdings" w:hint="default"/>
+      </w:rPr>
+    </w:lvl>
+    <w:lvl w:ilvl="3" w:tplc="04090001" w:tentative="1">
+      <w:start w:val="1"/>
+      <w:numFmt w:val="bullet"/>
+      <w:lvlText w:val=""/>
+      <w:lvlJc w:val="left"/>
+      <w:pPr>
+        <w:ind w:left="2880" w:hanging="360"/>
+      </w:pPr>
+      <w:rPr>
+        <w:rFonts w:ascii="Symbol" w:hAnsi="Symbol" w:hint="default"/>
+      </w:rPr>
+    </w:lvl>
+    <w:lvl w:ilvl="4" w:tplc="04090003" w:tentative="1">
+      <w:start w:val="1"/>
+      <w:numFmt w:val="bullet"/>
+      <w:lvlText w:val="o"/>
+      <w:lvlJc w:val="left"/>
+      <w:pPr>
+        <w:ind w:left="3600" w:hanging="360"/>
+      </w:pPr>
+      <w:rPr>
+        <w:rFonts w:ascii="Courier New" w:hAnsi="Courier New" w:cs="Courier New" w:hint="default"/>
+      </w:rPr>
+    </w:lvl>
+    <w:lvl w:ilvl="5" w:tplc="04090005" w:tentative="1">
+      <w:start w:val="1"/>
+      <w:numFmt w:val="bullet"/>
+      <w:lvlText w:val=""/>
+      <w:lvlJc w:val="left"/>
+      <w:pPr>
+        <w:ind w:left="4320" w:hanging="360"/>
+      </w:pPr>
+      <w:rPr>
+        <w:rFonts w:ascii="Wingdings" w:hAnsi="Wingdings" w:hint="default"/>
+      </w:rPr>
+    </w:lvl>
+    <w:lvl w:ilvl="6" w:tplc="04090001" w:tentative="1">
+      <w:start w:val="1"/>
+      <w:numFmt w:val="bullet"/>
+      <w:lvlText w:val=""/>
+      <w:lvlJc w:val="left"/>
+      <w:pPr>
+        <w:ind w:left="5040" w:hanging="360"/>
+      </w:pPr>
+      <w:rPr>
+        <w:rFonts w:ascii="Symbol" w:hAnsi="Symbol" w:hint="default"/>
+      </w:rPr>
+    </w:lvl>
+    <w:lvl w:ilvl="7" w:tplc="04090003" w:tentative="1">
+      <w:start w:val="1"/>
+      <w:numFmt w:val="bullet"/>
+      <w:lvlText w:val="o"/>
+      <w:lvlJc w:val="left"/>
+      <w:pPr>
+        <w:ind w:left="5760" w:hanging="360"/>
+      </w:pPr>
+      <w:rPr>
+        <w:rFonts w:ascii="Courier New" w:hAnsi="Courier New" w:cs="Courier New" w:hint="default"/>
+      </w:rPr>
+    </w:lvl>
+    <w:lvl w:ilvl="8" w:tplc="04090005" w:tentative="1">
+      <w:start w:val="1"/>
+      <w:numFmt w:val="bullet"/>
+      <w:lvlText w:val=""/>
+      <w:lvlJc w:val="left"/>
+      <w:pPr>
+        <w:ind w:left="6480" w:hanging="360"/>
+      </w:pPr>
+      <w:rPr>
+        <w:rFonts w:ascii="Wingdings" w:hAnsi="Wingdings" w:hint="default"/>
+      </w:rPr>
+    </w:lvl>
+  </w:abstractNum>
+  <w:abstractNum w:abstractNumId="5" w15:restartNumberingAfterBreak="0">
     <w:nsid w:val="720631CE"/>
     <w:multiLevelType w:val="hybridMultilevel"/>
     <w:tmpl w:val="C9B48FC8"/>
@@ -2212,10 +2497,13 @@
     <w:abstractNumId w:val="1"/>
   </w:num>
   <w:num w:numId="4" w16cid:durableId="274483544">
-    <w:abstractNumId w:val="4"/>
+    <w:abstractNumId w:val="5"/>
   </w:num>
   <w:num w:numId="5" w16cid:durableId="1381854734">
     <w:abstractNumId w:val="3"/>
+  </w:num>
+  <w:num w:numId="6" w16cid:durableId="130179164">
+    <w:abstractNumId w:val="4"/>
   </w:num>
 </w:numbering>
 </file>

</xml_diff>

<commit_message>
Adding service fraternity to APO
</commit_message>
<xml_diff>
--- a/Resume.docx
+++ b/Resume.docx
@@ -464,6 +464,13 @@
           <w:szCs w:val="24"/>
         </w:rPr>
         <w:t>Alpha Phi Omega</w:t>
+      </w:r>
+      <w:r>
+        <w:rPr>
+          <w:sz w:val="24"/>
+          <w:szCs w:val="24"/>
+        </w:rPr>
+        <w:t xml:space="preserve"> Service Fraternity</w:t>
       </w:r>
     </w:p>
     <w:p>

</xml_diff>

<commit_message>
Fixed skills font size
</commit_message>
<xml_diff>
--- a/Resume.docx
+++ b/Resume.docx
@@ -40,7 +40,13 @@
         <w:pStyle w:val="ContactInfo"/>
       </w:pPr>
       <w:r>
-        <w:t xml:space="preserve"> (978)760 </w:t>
+        <w:t xml:space="preserve"> (978)</w:t>
+      </w:r>
+      <w:r>
+        <w:t xml:space="preserve"> </w:t>
+      </w:r>
+      <w:r>
+        <w:t xml:space="preserve">760 </w:t>
       </w:r>
       <w:r>
         <w:t>–</w:t>
@@ -67,8 +73,13 @@
         <w:pStyle w:val="ContactInfo"/>
       </w:pPr>
       <w:r>
-        <w:t>linkedin.com/in/matthew-robert-cloutier</w:t>
-      </w:r>
+        <w:t>linkedin.com/in/</w:t>
+      </w:r>
+      <w:proofErr w:type="spellStart"/>
+      <w:r>
+        <w:t>matthew-robert-cloutier</w:t>
+      </w:r>
+      <w:proofErr w:type="spellEnd"/>
     </w:p>
     <w:p>
       <w:pPr>
@@ -122,7 +133,43 @@
           <w:sz w:val="24"/>
           <w:szCs w:val="24"/>
         </w:rPr>
-        <w:t>| BS in</w:t>
+        <w:t>| B</w:t>
+      </w:r>
+      <w:r>
+        <w:rPr>
+          <w:i/>
+          <w:iCs/>
+          <w:sz w:val="24"/>
+          <w:szCs w:val="24"/>
+        </w:rPr>
+        <w:t>.</w:t>
+      </w:r>
+      <w:r>
+        <w:rPr>
+          <w:i/>
+          <w:iCs/>
+          <w:sz w:val="24"/>
+          <w:szCs w:val="24"/>
+        </w:rPr>
+        <w:t>S</w:t>
+      </w:r>
+      <w:r>
+        <w:rPr>
+          <w:i/>
+          <w:iCs/>
+          <w:sz w:val="24"/>
+          <w:szCs w:val="24"/>
+        </w:rPr>
+        <w:t>.</w:t>
+      </w:r>
+      <w:r>
+        <w:rPr>
+          <w:i/>
+          <w:iCs/>
+          <w:sz w:val="24"/>
+          <w:szCs w:val="24"/>
+        </w:rPr>
+        <w:t xml:space="preserve"> in</w:t>
       </w:r>
       <w:r>
         <w:rPr>
@@ -500,6 +547,7 @@
           <w:szCs w:val="24"/>
         </w:rPr>
       </w:pPr>
+      <w:proofErr w:type="spellStart"/>
       <w:r>
         <w:rPr>
           <w:i/>
@@ -507,7 +555,17 @@
           <w:sz w:val="24"/>
           <w:szCs w:val="24"/>
         </w:rPr>
-        <w:t>SignalFire Wireless Telemetry – Engineering Intern</w:t>
+        <w:t>SignalFire</w:t>
+      </w:r>
+      <w:proofErr w:type="spellEnd"/>
+      <w:r>
+        <w:rPr>
+          <w:i/>
+          <w:iCs/>
+          <w:sz w:val="24"/>
+          <w:szCs w:val="24"/>
+        </w:rPr>
+        <w:t xml:space="preserve"> Wireless Telemetry – Engineering Intern</w:t>
       </w:r>
       <w:r>
         <w:rPr>
@@ -1265,7 +1323,33 @@
           <w:sz w:val="24"/>
           <w:szCs w:val="24"/>
         </w:rPr>
-        <w:t xml:space="preserve"> intrusion detection system based on pyIDS.</w:t>
+        <w:t xml:space="preserve"> intrusion detection system based on </w:t>
+      </w:r>
+      <w:proofErr w:type="spellStart"/>
+      <w:r>
+        <w:rPr>
+          <w:color w:val="595959" w:themeColor="text1" w:themeTint="A6"/>
+          <w:sz w:val="24"/>
+          <w:szCs w:val="24"/>
+        </w:rPr>
+        <w:t>P</w:t>
+      </w:r>
+      <w:r>
+        <w:rPr>
+          <w:color w:val="595959" w:themeColor="text1" w:themeTint="A6"/>
+          <w:sz w:val="24"/>
+          <w:szCs w:val="24"/>
+        </w:rPr>
+        <w:t>yIDS</w:t>
+      </w:r>
+      <w:proofErr w:type="spellEnd"/>
+      <w:r>
+        <w:rPr>
+          <w:color w:val="595959" w:themeColor="text1" w:themeTint="A6"/>
+          <w:sz w:val="24"/>
+          <w:szCs w:val="24"/>
+        </w:rPr>
+        <w:t>.</w:t>
       </w:r>
     </w:p>
     <w:p>
@@ -1598,16 +1682,16 @@
     <w:p>
       <w:pPr>
         <w:rPr>
-          <w:sz w:val="24"/>
-          <w:szCs w:val="24"/>
+          <w:sz w:val="30"/>
+          <w:szCs w:val="30"/>
         </w:rPr>
       </w:pPr>
       <w:r>
         <w:rPr>
           <w:b/>
           <w:bCs/>
-          <w:sz w:val="24"/>
-          <w:szCs w:val="24"/>
+          <w:sz w:val="30"/>
+          <w:szCs w:val="30"/>
         </w:rPr>
         <w:t>Skills</w:t>
       </w:r>

</xml_diff>